<commit_message>
Subiendo investigacion sobre mantenibilidad y manejo de errores
</commit_message>
<xml_diff>
--- a/Documentos/Trabajo 2.docx
+++ b/Documentos/Trabajo 2.docx
@@ -1,6 +1,6 @@
 
 <file path=word/document.xml><?xml version="1.0" encoding="utf-8"?>
-<w:document xmlns:wpc="http://schemas.microsoft.com/office/word/2010/wordprocessingCanvas" xmlns:cx="http://schemas.microsoft.com/office/drawing/2014/chartex" xmlns:cx1="http://schemas.microsoft.com/office/drawing/2015/9/8/chartex" xmlns:cx2="http://schemas.microsoft.com/office/drawing/2015/10/21/chartex" xmlns:cx3="http://schemas.microsoft.com/office/drawing/2016/5/9/chartex" xmlns:cx4="http://schemas.microsoft.com/office/drawing/2016/5/10/chartex" xmlns:cx5="http://schemas.microsoft.com/office/drawing/2016/5/11/chartex" xmlns:cx6="http://schemas.microsoft.com/office/drawing/2016/5/12/chartex" xmlns:cx7="http://schemas.microsoft.com/office/drawing/2016/5/13/chartex" xmlns:cx8="http://schemas.microsoft.com/office/drawing/2016/5/14/chartex" xmlns:mc="http://schemas.openxmlformats.org/markup-compatibility/2006" xmlns:aink="http://schemas.microsoft.com/office/drawing/2016/ink" xmlns:am3d="http://schemas.microsoft.com/office/drawing/2017/model3d" xmlns:o="urn:schemas-microsoft-com:office:office" xmlns:r="http://schemas.openxmlformats.org/officeDocument/2006/relationships" xmlns:m="http://schemas.openxmlformats.org/officeDocument/2006/math" xmlns:v="urn:schemas-microsoft-com:vml" xmlns:wp14="http://schemas.microsoft.com/office/word/2010/wordprocessingDrawing" xmlns:wp="http://schemas.openxmlformats.org/drawingml/2006/wordprocessingDrawing" xmlns:w10="urn:schemas-microsoft-com:office:word" xmlns:w="http://schemas.openxmlformats.org/wordprocessingml/2006/main" xmlns:w14="http://schemas.microsoft.com/office/word/2010/wordml" xmlns:w15="http://schemas.microsoft.com/office/word/2012/wordml" xmlns:w16cex="http://schemas.microsoft.com/office/word/2018/wordml/cex" xmlns:w16cid="http://schemas.microsoft.com/office/word/2016/wordml/cid" xmlns:w16="http://schemas.microsoft.com/office/word/2018/wordml" xmlns:w16se="http://schemas.microsoft.com/office/word/2015/wordml/symex" xmlns:wpg="http://schemas.microsoft.com/office/word/2010/wordprocessingGroup" xmlns:wpi="http://schemas.microsoft.com/office/word/2010/wordprocessingInk" xmlns:wne="http://schemas.microsoft.com/office/word/2006/wordml" xmlns:wps="http://schemas.microsoft.com/office/word/2010/wordprocessingShape" mc:Ignorable="w14 w15 w16se w16cid w16 w16cex wp14">
+<w:document xmlns:wpc="http://schemas.microsoft.com/office/word/2010/wordprocessingCanvas" xmlns:cx="http://schemas.microsoft.com/office/drawing/2014/chartex" xmlns:mc="http://schemas.openxmlformats.org/markup-compatibility/2006" xmlns:o="urn:schemas-microsoft-com:office:office" xmlns:r="http://schemas.openxmlformats.org/officeDocument/2006/relationships" xmlns:m="http://schemas.openxmlformats.org/officeDocument/2006/math" xmlns:v="urn:schemas-microsoft-com:vml" xmlns:wp14="http://schemas.microsoft.com/office/word/2010/wordprocessingDrawing" xmlns:wp="http://schemas.openxmlformats.org/drawingml/2006/wordprocessingDrawing" xmlns:w10="urn:schemas-microsoft-com:office:word" xmlns:w="http://schemas.openxmlformats.org/wordprocessingml/2006/main" xmlns:w14="http://schemas.microsoft.com/office/word/2010/wordml" xmlns:w15="http://schemas.microsoft.com/office/word/2012/wordml" xmlns:w16se="http://schemas.microsoft.com/office/word/2015/wordml/symex" xmlns:wpg="http://schemas.microsoft.com/office/word/2010/wordprocessingGroup" xmlns:wpi="http://schemas.microsoft.com/office/word/2010/wordprocessingInk" xmlns:wne="http://schemas.microsoft.com/office/word/2006/wordml" xmlns:wps="http://schemas.microsoft.com/office/word/2010/wordprocessingShape" mc:Ignorable="w14 w15 w16se wp14">
   <w:body>
     <w:p>
       <w:pPr>
@@ -95,7 +95,15 @@
       <w:bookmarkStart w:id="1" w:name="bkAuthor"/>
       <w:bookmarkEnd w:id="1"/>
       <w:r>
-        <w:t xml:space="preserve">Andrés Elías Carrascal Verona, Luis Carlos Rendon Cardona, </w:t>
+        <w:t xml:space="preserve">Andrés Elías Carrascal Verona, Luis Carlos </w:t>
+      </w:r>
+      <w:proofErr w:type="spellStart"/>
+      <w:r>
+        <w:t>Rendon</w:t>
+      </w:r>
+      <w:proofErr w:type="spellEnd"/>
+      <w:r>
+        <w:t xml:space="preserve"> Cardona, </w:t>
       </w:r>
       <w:proofErr w:type="spellStart"/>
       <w:r>
@@ -147,7 +155,15 @@
         <w:pStyle w:val="Textoindependiente"/>
       </w:pPr>
       <w:r>
-        <w:t xml:space="preserve">Mediante el siguiente trabajo, vamos a conocer acerca de GitHub, Maven y </w:t>
+        <w:t xml:space="preserve">Mediante el siguiente trabajo, vamos a conocer acerca de GitHub, </w:t>
+      </w:r>
+      <w:proofErr w:type="spellStart"/>
+      <w:r>
+        <w:t>Maven</w:t>
+      </w:r>
+      <w:proofErr w:type="spellEnd"/>
+      <w:r>
+        <w:t xml:space="preserve"> y </w:t>
       </w:r>
       <w:proofErr w:type="spellStart"/>
       <w:r>
@@ -236,7 +252,29 @@
           <w:szCs w:val="20"/>
           <w:lang w:val="es-ES_tradnl"/>
         </w:rPr>
-        <w:t xml:space="preserve">, Maven y </w:t>
+        <w:t xml:space="preserve">, </w:t>
+      </w:r>
+      <w:proofErr w:type="spellStart"/>
+      <w:r>
+        <w:rPr>
+          <w:rStyle w:val="hps"/>
+          <w:rFonts w:ascii="Times" w:eastAsia="Times New Roman" w:hAnsi="Times" w:cs="Times New Roman"/>
+          <w:sz w:val="24"/>
+          <w:szCs w:val="20"/>
+          <w:lang w:val="es-ES_tradnl"/>
+        </w:rPr>
+        <w:t>Maven</w:t>
+      </w:r>
+      <w:proofErr w:type="spellEnd"/>
+      <w:r>
+        <w:rPr>
+          <w:rStyle w:val="hps"/>
+          <w:rFonts w:ascii="Times" w:eastAsia="Times New Roman" w:hAnsi="Times" w:cs="Times New Roman"/>
+          <w:sz w:val="24"/>
+          <w:szCs w:val="20"/>
+          <w:lang w:val="es-ES_tradnl"/>
+        </w:rPr>
+        <w:t xml:space="preserve"> y </w:t>
       </w:r>
       <w:proofErr w:type="spellStart"/>
       <w:r>
@@ -571,7 +609,29 @@
           <w:szCs w:val="20"/>
           <w:lang w:val="es-ES_tradnl"/>
         </w:rPr>
-        <w:t xml:space="preserve">, que son Maven y </w:t>
+        <w:t xml:space="preserve">, que son </w:t>
+      </w:r>
+      <w:proofErr w:type="spellStart"/>
+      <w:r>
+        <w:rPr>
+          <w:rStyle w:val="hps"/>
+          <w:rFonts w:ascii="Times" w:eastAsia="Times New Roman" w:hAnsi="Times" w:cs="Times New Roman"/>
+          <w:sz w:val="24"/>
+          <w:szCs w:val="20"/>
+          <w:lang w:val="es-ES_tradnl"/>
+        </w:rPr>
+        <w:t>Maven</w:t>
+      </w:r>
+      <w:proofErr w:type="spellEnd"/>
+      <w:r>
+        <w:rPr>
+          <w:rStyle w:val="hps"/>
+          <w:rFonts w:ascii="Times" w:eastAsia="Times New Roman" w:hAnsi="Times" w:cs="Times New Roman"/>
+          <w:sz w:val="24"/>
+          <w:szCs w:val="20"/>
+          <w:lang w:val="es-ES_tradnl"/>
+        </w:rPr>
+        <w:t xml:space="preserve"> y </w:t>
       </w:r>
       <w:proofErr w:type="spellStart"/>
       <w:r>
@@ -620,7 +680,7 @@
           <w:szCs w:val="20"/>
           <w:lang w:val="es-ES_tradnl"/>
         </w:rPr>
-        <w:t xml:space="preserve">Confirmar si herramientas como Maven son </w:t>
+        <w:t xml:space="preserve">Confirmar si herramientas como </w:t>
       </w:r>
       <w:proofErr w:type="spellStart"/>
       <w:r>
@@ -631,7 +691,7 @@
           <w:szCs w:val="20"/>
           <w:lang w:val="es-ES_tradnl"/>
         </w:rPr>
-        <w:t>multi-plataforma</w:t>
+        <w:t>Maven</w:t>
       </w:r>
       <w:proofErr w:type="spellEnd"/>
       <w:r>
@@ -642,7 +702,29 @@
           <w:szCs w:val="20"/>
           <w:lang w:val="es-ES_tradnl"/>
         </w:rPr>
-        <w:t>.</w:t>
+        <w:t xml:space="preserve"> son </w:t>
+      </w:r>
+      <w:proofErr w:type="spellStart"/>
+      <w:r>
+        <w:rPr>
+          <w:rStyle w:val="hps"/>
+          <w:rFonts w:ascii="Times" w:eastAsia="Times New Roman" w:hAnsi="Times" w:cs="Times New Roman"/>
+          <w:sz w:val="24"/>
+          <w:szCs w:val="20"/>
+          <w:lang w:val="es-ES_tradnl"/>
+        </w:rPr>
+        <w:t>multi</w:t>
+      </w:r>
+      <w:proofErr w:type="spellEnd"/>
+      <w:r>
+        <w:rPr>
+          <w:rStyle w:val="hps"/>
+          <w:rFonts w:ascii="Times" w:eastAsia="Times New Roman" w:hAnsi="Times" w:cs="Times New Roman"/>
+          <w:sz w:val="24"/>
+          <w:szCs w:val="20"/>
+          <w:lang w:val="es-ES_tradnl"/>
+        </w:rPr>
+        <w:t>-plataforma.</w:t>
       </w:r>
     </w:p>
     <w:p>
@@ -734,6 +816,7 @@
       <w:r>
         <w:rPr>
           <w:noProof/>
+          <w:lang w:val="en-US"/>
         </w:rPr>
         <w:drawing>
           <wp:anchor distT="0" distB="0" distL="114300" distR="114300" simplePos="0" relativeHeight="251651584" behindDoc="0" locked="0" layoutInCell="1" allowOverlap="1" wp14:anchorId="30E01C70" wp14:editId="3ABDEB09">
@@ -804,22 +887,7 @@
         <w:pStyle w:val="Textoindependiente"/>
       </w:pPr>
       <w:r>
-        <w:t>El sistema deberá tener un archivo de log que contenga todas las transacciones realizadas en sistema, es decir un archivo en el que se conste cronológicamente cada uno de los</w:t>
-      </w:r>
-      <w:r>
-        <w:t xml:space="preserve"> </w:t>
-      </w:r>
-      <w:r>
-        <w:t>acontecimientos que han tenido relevancia en el sistema y pueden ayudar a encontrar fallos, así como obtener rápidamente diversos informes sobre una determinada actividad.</w:t>
-      </w:r>
-      <w:r>
-        <w:t xml:space="preserve"> </w:t>
-      </w:r>
-      <w:r>
-        <w:t>Por ende, el patrón de capas es el indicado para la funcionalidad de estos logs, ya que este patrón se utiliza para estructurar un sistema de tal forma que se pueda descomponer en diferentes capas en la cuales una capa le proporciona información a una capa superior teniendo así un registro de cada una de las transiciones del sistema desde las capas de presentación hasta las de acceso de datos, en donde cada log tiene una forma de identificarse dentro de cada capa para luego ser emitido entre capa y capa</w:t>
-      </w:r>
-      <w:r>
-        <w:t>.</w:t>
+        <w:t>El sistema deberá tener un archivo de log que contenga todas las transacciones realizadas en sistema, es decir un archivo en el que se conste cronológicamente cada uno de los acontecimientos que han tenido relevancia en el sistema y pueden ayudar a encontrar fallos, así como obtener rápidamente diversos informes sobre una determinada actividad. Por ende, el patrón de capas es el indicado para la funcionalidad de estos logs, ya que este patrón se utiliza para estructurar un sistema de tal forma que se pueda descomponer en diferentes capas en la cuales una capa le proporciona información a una capa superior teniendo así un registro de cada una de las transiciones del sistema desde las capas de presentación hasta las de acceso de datos, en donde cada log tiene una forma de identificarse dentro de cada capa para luego ser emitido entre capa y capa.</w:t>
       </w:r>
     </w:p>
     <w:p>
@@ -914,6 +982,7 @@
       <w:r>
         <w:rPr>
           <w:noProof/>
+          <w:lang w:val="en-US"/>
         </w:rPr>
         <w:drawing>
           <wp:anchor distT="0" distB="0" distL="114300" distR="114300" simplePos="0" relativeHeight="251656704" behindDoc="0" locked="0" layoutInCell="1" allowOverlap="1" wp14:anchorId="1EBCF52E" wp14:editId="0CE53BD3">
@@ -1007,19 +1076,7 @@
         <w:ind w:firstLine="0"/>
       </w:pPr>
       <w:r>
-        <w:t xml:space="preserve">Consideramos que la arquitectura más apropiada para aplicar la mantenibilidad del código es la del Modelo Vista Controlador, porque es aquella arquitectura que nos facilita </w:t>
-      </w:r>
-      <w:r>
-        <w:t>más</w:t>
-      </w:r>
-      <w:r>
-        <w:t xml:space="preserve"> la vida en el momento de hacer una buena organización del código, siendo la medida </w:t>
-      </w:r>
-      <w:r>
-        <w:t>más</w:t>
-      </w:r>
-      <w:r>
-        <w:t xml:space="preserve"> apropiada para implementarlo el hecho de dividir en varios paquetes cada funcionalidad en específico en la que estemos trabajando habiendo hecho primero una definición de todos los componentes con los que se trabajaría el programa para facilitar la división y unificar o integrar todo en el momento de la ejecución mediante el </w:t>
+        <w:t xml:space="preserve">Consideramos que la arquitectura más apropiada para aplicar la mantenibilidad del código es la del Modelo Vista Controlador, porque es aquella arquitectura que nos facilita más la vida en el momento de hacer una buena organización del código, siendo la medida más apropiada para implementarlo el hecho de dividir en varios paquetes cada funcionalidad en específico en la que estemos trabajando habiendo hecho primero una definición de todos los componentes con los que se trabajaría el programa para facilitar la división y unificar o integrar todo en el momento de la ejecución mediante el </w:t>
       </w:r>
       <w:proofErr w:type="spellStart"/>
       <w:r>
@@ -1032,19 +1089,26 @@
     </w:p>
     <w:p>
       <w:pPr>
-        <w:pStyle w:val="Textoindependiente"/>
-        <w:ind w:firstLine="0"/>
-      </w:pPr>
-    </w:p>
-    <w:p>
-      <w:pPr>
-        <w:pStyle w:val="Textoindependiente"/>
-      </w:pPr>
+        <w:spacing w:after="200" w:line="276" w:lineRule="auto"/>
+      </w:pPr>
+    </w:p>
+    <w:p>
+      <w:pPr>
+        <w:spacing w:after="200" w:line="276" w:lineRule="auto"/>
+        <w:rPr>
+          <w:rFonts w:ascii="Times New Roman" w:hAnsi="Times New Roman"/>
+        </w:rPr>
+      </w:pPr>
+      <w:r>
+        <w:br w:type="page"/>
+      </w:r>
     </w:p>
     <w:p>
       <w:pPr>
         <w:pStyle w:val="Ttulo1"/>
       </w:pPr>
+      <w:bookmarkStart w:id="4" w:name="_GoBack"/>
+      <w:bookmarkEnd w:id="4"/>
       <w:r>
         <w:rPr>
           <w:b/>
@@ -1055,9 +1119,6 @@
         <w:lastRenderedPageBreak/>
         <w:t>MANEJO DE ERRORES</w:t>
       </w:r>
-      <w:r>
-        <w:t xml:space="preserve"> </w:t>
-      </w:r>
     </w:p>
     <w:p>
       <w:pPr>
@@ -1071,6 +1132,7 @@
       <w:r>
         <w:rPr>
           <w:noProof/>
+          <w:lang w:val="en-US"/>
         </w:rPr>
         <w:drawing>
           <wp:anchor distT="0" distB="0" distL="114300" distR="114300" simplePos="0" relativeHeight="251658752" behindDoc="0" locked="0" layoutInCell="1" allowOverlap="1" wp14:anchorId="469817B4" wp14:editId="343A1D31">
@@ -1197,16 +1259,20 @@
       </w:r>
       <w:r>
         <w:tab/>
-        <w:t>Es muy probable que la excepción venga de una capa anterior, lo mejor en estos casos es trasladar todas y cada una de las excepciones hasta la capa superior sin grabar previamente la primera, pues el proceso se debió hacer en la capa de origen</w:t>
-      </w:r>
-      <w:r>
-        <w:t>.</w:t>
-      </w:r>
-    </w:p>
-    <w:p>
-      <w:pPr>
-        <w:pStyle w:val="Ttulo1"/>
-      </w:pPr>
+        <w:t>Es muy probable que la excepción venga de una capa anterior, lo mejor en estos casos es trasladar todas y cada una de las excepciones hasta la capa superior sin grabar previamente la primera, pues el proceso se debió hacer en la capa de origen.</w:t>
+      </w:r>
+    </w:p>
+    <w:p>
+      <w:pPr>
+        <w:spacing w:after="200" w:line="276" w:lineRule="auto"/>
+        <w:jc w:val="center"/>
+        <w:rPr>
+          <w:rFonts w:ascii="Times New Roman" w:hAnsi="Times New Roman"/>
+        </w:rPr>
+      </w:pPr>
+      <w:r>
+        <w:br w:type="page"/>
+      </w:r>
       <w:r>
         <w:rPr>
           <w:b/>
@@ -1217,9 +1283,6 @@
         <w:lastRenderedPageBreak/>
         <w:t>INTERFACES</w:t>
       </w:r>
-      <w:r>
-        <w:t xml:space="preserve"> </w:t>
-      </w:r>
     </w:p>
     <w:p>
       <w:pPr>
@@ -1233,6 +1296,7 @@
       <w:r>
         <w:rPr>
           <w:noProof/>
+          <w:lang w:val="en-US"/>
         </w:rPr>
         <w:drawing>
           <wp:anchor distT="0" distB="0" distL="114300" distR="114300" simplePos="0" relativeHeight="251660800" behindDoc="0" locked="0" layoutInCell="1" allowOverlap="1" wp14:anchorId="323E4C26" wp14:editId="3DB139B1">
@@ -1298,19 +1362,7 @@
         </w:drawing>
       </w:r>
       <w:r>
-        <w:t xml:space="preserve">Cuando hablamos de interfaz apunta a la cara observable de los programas, como se presenta a los usuarios para que interactúen con un sistema. La interfaz gráfica </w:t>
-      </w:r>
-      <w:r>
-        <w:t>involucra</w:t>
-      </w:r>
-      <w:r>
-        <w:t xml:space="preserve"> la presencia de una pantalla o </w:t>
-      </w:r>
-      <w:r>
-        <w:t>monitor de</w:t>
-      </w:r>
-      <w:r>
-        <w:t xml:space="preserve"> ordenador constituida por una serie de menús e iconos que representan las opciones que el usuario puede tomar dentro del sistema.</w:t>
+        <w:t>Cuando hablamos de interfaz apunta a la cara observable de los programas, como se presenta a los usuarios para que interactúen con un sistema. La interfaz gráfica involucra la presencia de una pantalla o monitor de ordenador constituida por una serie de menús e iconos que representan las opciones que el usuario puede tomar dentro del sistema.</w:t>
       </w:r>
     </w:p>
     <w:p>
@@ -1328,13 +1380,7 @@
         <w:ind w:firstLine="0"/>
       </w:pPr>
       <w:r>
-        <w:t xml:space="preserve">del diseño de la interfaz en </w:t>
-      </w:r>
-      <w:r>
-        <w:t>detalle,</w:t>
-      </w:r>
-      <w:r>
-        <w:t xml:space="preserve"> sino que especifican cómo se pretende que sea la interfaz externa del producto. También pueden ser necesidades de cumplir con normas estándares, o con los estándares de la empresa para la cual se esté desarrollando el software.</w:t>
+        <w:t>del diseño de la interfaz en detalle, sino que especifican cómo se pretende que sea la interfaz externa del producto. También pueden ser necesidades de cumplir con normas estándares, o con los estándares de la empresa para la cual se esté desarrollando el software.</w:t>
       </w:r>
     </w:p>
     <w:p>
@@ -1349,37 +1395,7 @@
         <w:t xml:space="preserve"> </w:t>
       </w:r>
       <w:r>
-        <w:t xml:space="preserve">(modelo vista controlador), este </w:t>
-      </w:r>
-      <w:r>
-        <w:t>patrón</w:t>
-      </w:r>
-      <w:r>
-        <w:t xml:space="preserve"> como su nombre lo dice </w:t>
-      </w:r>
-      <w:r>
-        <w:t>David</w:t>
-      </w:r>
-      <w:r>
-        <w:t xml:space="preserve"> la aplicación en tres partes, modelo, vista, controlador, la que nos interesa de estas tres capas es la Vista: dado que tenemos una capa especial para dedicarle al </w:t>
-      </w:r>
-      <w:r>
-        <w:t>usuario</w:t>
-      </w:r>
-      <w:r>
-        <w:t xml:space="preserve"> intentando cumplir con los requisitos de intuitivismo combinados con los </w:t>
-      </w:r>
-      <w:r>
-        <w:t>modelos</w:t>
-      </w:r>
-      <w:r>
-        <w:t xml:space="preserve"> especificados, sea de empresa, o cualquier otra </w:t>
-      </w:r>
-      <w:r>
-        <w:t>índole</w:t>
-      </w:r>
-      <w:r>
-        <w:t>.</w:t>
+        <w:t>(modelo vista controlador), este patrón como su nombre lo dice David la aplicación en tres partes, modelo, vista, controlador, la que nos interesa de estas tres capas es la Vista: dado que tenemos una capa especial para dedicarle al usuario intentando cumplir con los requisitos de intuitivismo combinados con los modelos especificados, sea de empresa, o cualquier otra índole.</w:t>
       </w:r>
     </w:p>
     <w:p>
@@ -1437,6 +1453,7 @@
       <w:r>
         <w:rPr>
           <w:noProof/>
+          <w:lang w:val="en-US"/>
         </w:rPr>
         <w:drawing>
           <wp:anchor distT="0" distB="0" distL="114300" distR="114300" simplePos="0" relativeHeight="251666944" behindDoc="0" locked="0" layoutInCell="1" allowOverlap="1" wp14:anchorId="43074607" wp14:editId="69728685">
@@ -1504,6 +1521,7 @@
       <w:r>
         <w:rPr>
           <w:noProof/>
+          <w:lang w:val="en-US"/>
         </w:rPr>
         <w:drawing>
           <wp:anchor distT="0" distB="0" distL="114300" distR="114300" simplePos="0" relativeHeight="251664896" behindDoc="0" locked="0" layoutInCell="1" allowOverlap="1" wp14:anchorId="307ED3FA" wp14:editId="7A318CD5">
@@ -1569,129 +1587,63 @@
         </w:drawing>
       </w:r>
       <w:r>
-        <w:t>El sistema debe tener una disponibilidad del 99,99% de las veces en que un usuario intente accederlo.</w:t>
+        <w:t>El sistema debe tener una disponibilidad del 99,99% de las veces en que un usuario intente accederlo. El tiempo para iniciar o reiniciar el sistema no podrá ser mayor a 5 minutos. La tasa de tiempos de falla del sistema no podrá ser mayor al 0,5% del tiempo de operación total. El promedio de duración de fallas no podrá ser mayor a 15 minutos. La probabilidad de falla del Sistema no podrá ser mayor a 0,05.</w:t>
       </w:r>
       <w:r>
         <w:t xml:space="preserve"> </w:t>
       </w:r>
       <w:r>
-        <w:t>El tiempo para iniciar o reiniciar el sistema no podrá ser mayor a 5 minutos.</w:t>
+        <w:t xml:space="preserve">Por un lado, tenemos el patrón </w:t>
+      </w:r>
+      <w:proofErr w:type="spellStart"/>
+      <w:r>
+        <w:t>cliete</w:t>
+      </w:r>
+      <w:proofErr w:type="spellEnd"/>
+      <w:r>
+        <w:t xml:space="preserve">-servidor, este patrón nos dice que se divide en dos partes; un servidor y múltiples clientes, El componente del servidor proporcionará servicios a múltiples componentes del </w:t>
+      </w:r>
+      <w:r>
+        <w:t>cliente</w:t>
+      </w:r>
+      <w:r>
+        <w:t xml:space="preserve">, con esto estaríamos cubriendo los múltiples componentes que conlleva el requisito no funcional. aunque podemos ver que estamos </w:t>
+      </w:r>
+      <w:r>
+        <w:t>literal</w:t>
+      </w:r>
+      <w:r>
+        <w:t xml:space="preserve"> mente dependiendo del servidor, con estos nos referimos a la respuesta en </w:t>
+      </w:r>
+      <w:r>
+        <w:t>caídas</w:t>
       </w:r>
       <w:r>
         <w:t xml:space="preserve"> </w:t>
       </w:r>
       <w:r>
-        <w:t>La tasa de tiempos de falla del sistema no podrá ser mayor al 0,5% del tiempo de operación total.</w:t>
+        <w:t>de este</w:t>
+      </w:r>
+      <w:r>
+        <w:t xml:space="preserve">, fallos y </w:t>
+      </w:r>
+      <w:r>
+        <w:t>otras falencias posibles</w:t>
+      </w:r>
+      <w:r>
+        <w:t>.</w:t>
       </w:r>
       <w:r>
         <w:t xml:space="preserve"> </w:t>
       </w:r>
       <w:r>
-        <w:t>El promedio de duración de fallas no podrá ser mayor a 15 minutos.</w:t>
-      </w:r>
-      <w:r>
-        <w:t xml:space="preserve"> </w:t>
-      </w:r>
-      <w:r>
-        <w:t>La probabilidad de falla del Sistema no podrá ser mayor a 0,05.</w:t>
-      </w:r>
-      <w:r>
-        <w:t xml:space="preserve"> </w:t>
-      </w:r>
-      <w:r>
-        <w:t xml:space="preserve">Por un </w:t>
+        <w:t xml:space="preserve">Por otro </w:t>
       </w:r>
       <w:r>
         <w:t>lado,</w:t>
       </w:r>
       <w:r>
-        <w:t xml:space="preserve"> tenemos el patrón </w:t>
-      </w:r>
-      <w:proofErr w:type="spellStart"/>
-      <w:r>
-        <w:t>cliete</w:t>
-      </w:r>
-      <w:proofErr w:type="spellEnd"/>
-      <w:r>
-        <w:t xml:space="preserve">-servidor, este patrón nos dice que se divide en dos partes; un servidor y </w:t>
-      </w:r>
-      <w:r>
-        <w:t xml:space="preserve">múltiples </w:t>
-      </w:r>
-      <w:r>
-        <w:t xml:space="preserve">clientes, El componente del servidor proporcionará servicios a </w:t>
-      </w:r>
-      <w:r>
-        <w:t>múltiples</w:t>
-      </w:r>
-      <w:r>
-        <w:t xml:space="preserve"> componentes del </w:t>
-      </w:r>
-      <w:r>
-        <w:t>cliente</w:t>
-      </w:r>
-      <w:r>
-        <w:t>, con esto estaríamos cubriendo</w:t>
-      </w:r>
-      <w:r>
-        <w:t xml:space="preserve"> </w:t>
-      </w:r>
-      <w:r>
-        <w:t xml:space="preserve">los </w:t>
-      </w:r>
-      <w:r>
-        <w:t>múltiples</w:t>
-      </w:r>
-      <w:r>
-        <w:t xml:space="preserve"> componentes que conlleva el requisito no </w:t>
-      </w:r>
-      <w:r>
-        <w:t>funcional</w:t>
-      </w:r>
-      <w:r>
-        <w:t xml:space="preserve">. aunque podemos ver que estamos </w:t>
-      </w:r>
-      <w:r>
-        <w:t>literal</w:t>
-      </w:r>
-      <w:r>
-        <w:t xml:space="preserve"> mente dependiendo del servidor, con estos nos referimos a la respuesta en </w:t>
-      </w:r>
-      <w:r>
-        <w:t>caídas</w:t>
-      </w:r>
-      <w:r>
-        <w:t xml:space="preserve"> </w:t>
-      </w:r>
-      <w:r>
-        <w:t>de este</w:t>
-      </w:r>
-      <w:r>
-        <w:t xml:space="preserve">, fallos y </w:t>
-      </w:r>
-      <w:r>
-        <w:t>otras falencias posibles</w:t>
-      </w:r>
-      <w:r>
-        <w:t>.</w:t>
-      </w:r>
-      <w:r>
-        <w:t xml:space="preserve"> </w:t>
-      </w:r>
-      <w:r>
-        <w:t xml:space="preserve">Por otro </w:t>
-      </w:r>
-      <w:r>
-        <w:t>lado,</w:t>
-      </w:r>
-      <w:r>
-        <w:t xml:space="preserve"> tenemos el Patrón de intermediario</w:t>
-      </w:r>
-      <w:r>
-        <w:t xml:space="preserve"> </w:t>
-      </w:r>
-      <w:r>
-        <w:t xml:space="preserve">Este patrón es utilizado para construir sistema distribuidos con partes desacopladas. </w:t>
+        <w:t xml:space="preserve"> tenemos el Patrón de intermediario Este patrón es utilizado para construir sistema distribuidos con partes desacopladas. </w:t>
       </w:r>
       <w:r>
         <w:t>Estas partes</w:t>
@@ -1703,13 +1655,7 @@
         <w:t>remotos</w:t>
       </w:r>
       <w:r>
-        <w:t>. Una parte del intermediario es la responsable de la coordinación de la comunicación entre las partes. teniendo las tareas</w:t>
-      </w:r>
-      <w:r>
-        <w:t xml:space="preserve"> </w:t>
-      </w:r>
-      <w:r>
-        <w:t>divididas podemos tener respuestas muchos más cortas en tiempo.</w:t>
+        <w:t>. Una parte del intermediario es la responsable de la coordinación de la comunicación entre las partes. teniendo las tareas divididas podemos tener respuestas muchos más cortas en tiempo.</w:t>
       </w:r>
     </w:p>
     <w:p>
@@ -1760,6 +1706,7 @@
       <w:r>
         <w:rPr>
           <w:noProof/>
+          <w:lang w:val="en-US"/>
         </w:rPr>
         <w:drawing>
           <wp:anchor distT="0" distB="0" distL="114300" distR="114300" simplePos="0" relativeHeight="251668992" behindDoc="0" locked="0" layoutInCell="1" allowOverlap="1" wp14:anchorId="01ADB1A3" wp14:editId="265282B8">
@@ -1825,31 +1772,7 @@
         </w:drawing>
       </w:r>
       <w:r>
-        <w:t xml:space="preserve">Cuando se habla de accesibilidad, se habla </w:t>
-      </w:r>
-      <w:r>
-        <w:t>del</w:t>
-      </w:r>
-      <w:r>
-        <w:t xml:space="preserve"> grado por medio de la cual una personas</w:t>
-      </w:r>
-      <w:r>
-        <w:t xml:space="preserve"> </w:t>
-      </w:r>
-      <w:r>
-        <w:t xml:space="preserve"> puede usar un servicio u objeto; Cuando se realiza un software, normalmente los desarrolladores suelen ver el programa desde su punto de vista y no desde el punto de vista de un cliente, es aquí donde se cometen los errores de accesibilidad para el software, a la hora de realizar un software, se tiene que tener en cuenta a qué público va dirigido para así realizar un software muy accesible, algunos ejemplo serían: Que se accesible para personas con discapacidades motoras, que tenga problemas </w:t>
-      </w:r>
-      <w:r>
-        <w:t>auditivos</w:t>
-      </w:r>
-      <w:r>
-        <w:t xml:space="preserve">, personas de la tercera edad, entro otros. El patrón arquitectónico donde se puede implementar este requisito no funciona, es el </w:t>
-      </w:r>
-      <w:r>
-        <w:t>patrón</w:t>
-      </w:r>
-      <w:r>
-        <w:t xml:space="preserve"> Modelo-vista-controlador (MVC), puesto que es aquí la aplicación se divide en 3 partes diferentes que son el modelo, la vista y el controlador, con ésta división, para el desarrollador es muy fácil centrarse en cómo debe quedar la ventana para que sea accesible por el usuario (Vista), una forma de cómo controlar los distintos </w:t>
+        <w:t xml:space="preserve">Cuando se habla de accesibilidad, se habla del grado por medio de la cual una personas  puede usar un servicio u objeto; Cuando se realiza un software, normalmente los desarrolladores suelen ver el programa desde su punto de vista y no desde el punto de vista de un cliente, es aquí donde se cometen los errores de accesibilidad para el software, a la hora de realizar un software, se tiene que tener en cuenta a qué público va dirigido para así realizar un software muy accesible, algunos ejemplo serían: Que se accesible para personas con discapacidades motoras, que tenga problemas auditivos, personas de la tercera edad, entro otros. El patrón arquitectónico donde se puede implementar este requisito no funciona, es el patrón Modelo-vista-controlador (MVC), puesto que es aquí la aplicación se divide en 3 partes diferentes que son el modelo, la vista y el controlador, con ésta división, para el desarrollador es muy fácil centrarse en cómo debe quedar la ventana para que sea accesible por el usuario (Vista), una forma de cómo controlar los distintos </w:t>
       </w:r>
       <w:proofErr w:type="spellStart"/>
       <w:r>
@@ -1857,19 +1780,7 @@
       </w:r>
       <w:proofErr w:type="spellEnd"/>
       <w:r>
-        <w:t xml:space="preserve"> de cada petición con una estructura de documentación robusta (</w:t>
-      </w:r>
-      <w:r>
-        <w:t>Controlador</w:t>
-      </w:r>
-      <w:r>
-        <w:t xml:space="preserve">) y una forma de controlar cada objeto que se desea usar dentro de la aplicación; Es así, que la vista queda totalmente aislada y es mucho más </w:t>
-      </w:r>
-      <w:r>
-        <w:t>fácil</w:t>
-      </w:r>
-      <w:r>
-        <w:t xml:space="preserve"> centrarse en que sea accesible para muchos tipos de usuarios.</w:t>
+        <w:t xml:space="preserve"> de cada petición con una estructura de documentación robusta (Controlador) y una forma de controlar cada objeto que se desea usar dentro de la aplicación; Es así, que la vista queda totalmente aislada y es mucho más fácil centrarse en que sea accesible para muchos tipos de usuarios.</w:t>
       </w:r>
     </w:p>
     <w:p>
@@ -1917,6 +1828,7 @@
       <w:r>
         <w:rPr>
           <w:noProof/>
+          <w:lang w:val="en-US"/>
         </w:rPr>
         <w:drawing>
           <wp:anchor distT="0" distB="0" distL="114300" distR="114300" simplePos="0" relativeHeight="251671040" behindDoc="0" locked="0" layoutInCell="1" allowOverlap="1" wp14:anchorId="2B927CE3" wp14:editId="664089FE">
@@ -1982,31 +1894,7 @@
         </w:drawing>
       </w:r>
       <w:r>
-        <w:t xml:space="preserve">La concurrencia es un problema que a menudo se presenta dentro del desarrollo de una aplicación, el tener en cuenta que hay cosas que quieren producirse al mismo tiempo no hay mucho problema porque los ID de desarrollo aceptan por medio de configuraciones cierta cantidad de concurrencia en la información, el problema está cuando se quieren realizar procesos muy pesados y que demoran mucho tiempo y el software debe continuar su flujo, o se tiene que hacer 2 o 3 operaciones concurrentes muy pesadas y el software tiene que seguir avanzando, es </w:t>
-      </w:r>
-      <w:r>
-        <w:t>que</w:t>
-      </w:r>
-      <w:r>
-        <w:t xml:space="preserve"> donde se presenta el problema. El patrón arquitectónico donde se puede implementar este requisito no </w:t>
-      </w:r>
-      <w:r>
-        <w:t>funcional</w:t>
-      </w:r>
-      <w:r>
-        <w:t xml:space="preserve"> es el patrón maestro esclavo, gracias a un conjunto de componentes aislados, es posible completar muchos trabajos pesados de manera concurrente y beneficiando directamente al </w:t>
-      </w:r>
-      <w:r>
-        <w:t>performance</w:t>
-      </w:r>
-      <w:r>
-        <w:t xml:space="preserve"> de la aplicación, ya que el componente maestro, </w:t>
-      </w:r>
-      <w:r>
-        <w:t>distribuye</w:t>
-      </w:r>
-      <w:r>
-        <w:t xml:space="preserve"> a un conjunto de componentes hijos a que realicen el trabajo que a él le tocaría solo.</w:t>
+        <w:t>La concurrencia es un problema que a menudo se presenta dentro del desarrollo de una aplicación, el tener en cuenta que hay cosas que quieren producirse al mismo tiempo no hay mucho problema porque los ID de desarrollo aceptan por medio de configuraciones cierta cantidad de concurrencia en la información, el problema está cuando se quieren realizar procesos muy pesados y que demoran mucho tiempo y el software debe continuar su flujo, o se tiene que hacer 2 o 3 operaciones concurrentes muy pesadas y el software tiene que seguir avanzando, es que donde se presenta el problema. El patrón arquitectónico donde se puede implementar este requisito no funcional es el patrón maestro esclavo, gracias a un conjunto de componentes aislados, es posible completar muchos trabajos pesados de manera concurrente y beneficiando directamente al performance de la aplicación, ya que el componente maestro, distribuye a un conjunto de componentes hijos a que realicen el trabajo que a él le tocaría solo.</w:t>
       </w:r>
     </w:p>
     <w:p>
@@ -2153,7 +2041,7 @@
 </file>
 
 <file path=word/endnotes.xml><?xml version="1.0" encoding="utf-8"?>
-<w:endnotes xmlns:wpc="http://schemas.microsoft.com/office/word/2010/wordprocessingCanvas" xmlns:cx="http://schemas.microsoft.com/office/drawing/2014/chartex" xmlns:cx1="http://schemas.microsoft.com/office/drawing/2015/9/8/chartex" xmlns:cx2="http://schemas.microsoft.com/office/drawing/2015/10/21/chartex" xmlns:cx3="http://schemas.microsoft.com/office/drawing/2016/5/9/chartex" xmlns:cx4="http://schemas.microsoft.com/office/drawing/2016/5/10/chartex" xmlns:cx5="http://schemas.microsoft.com/office/drawing/2016/5/11/chartex" xmlns:cx6="http://schemas.microsoft.com/office/drawing/2016/5/12/chartex" xmlns:cx7="http://schemas.microsoft.com/office/drawing/2016/5/13/chartex" xmlns:cx8="http://schemas.microsoft.com/office/drawing/2016/5/14/chartex" xmlns:mc="http://schemas.openxmlformats.org/markup-compatibility/2006" xmlns:aink="http://schemas.microsoft.com/office/drawing/2016/ink" xmlns:am3d="http://schemas.microsoft.com/office/drawing/2017/model3d" xmlns:o="urn:schemas-microsoft-com:office:office" xmlns:r="http://schemas.openxmlformats.org/officeDocument/2006/relationships" xmlns:m="http://schemas.openxmlformats.org/officeDocument/2006/math" xmlns:v="urn:schemas-microsoft-com:vml" xmlns:wp14="http://schemas.microsoft.com/office/word/2010/wordprocessingDrawing" xmlns:wp="http://schemas.openxmlformats.org/drawingml/2006/wordprocessingDrawing" xmlns:w10="urn:schemas-microsoft-com:office:word" xmlns:w="http://schemas.openxmlformats.org/wordprocessingml/2006/main" xmlns:w14="http://schemas.microsoft.com/office/word/2010/wordml" xmlns:w15="http://schemas.microsoft.com/office/word/2012/wordml" xmlns:w16cex="http://schemas.microsoft.com/office/word/2018/wordml/cex" xmlns:w16cid="http://schemas.microsoft.com/office/word/2016/wordml/cid" xmlns:w16="http://schemas.microsoft.com/office/word/2018/wordml" xmlns:w16se="http://schemas.microsoft.com/office/word/2015/wordml/symex" xmlns:wpg="http://schemas.microsoft.com/office/word/2010/wordprocessingGroup" xmlns:wpi="http://schemas.microsoft.com/office/word/2010/wordprocessingInk" xmlns:wne="http://schemas.microsoft.com/office/word/2006/wordml" xmlns:wps="http://schemas.microsoft.com/office/word/2010/wordprocessingShape" mc:Ignorable="w14 w15 w16se w16cid w16 w16cex wp14">
+<w:endnotes xmlns:wpc="http://schemas.microsoft.com/office/word/2010/wordprocessingCanvas" xmlns:cx="http://schemas.microsoft.com/office/drawing/2014/chartex" xmlns:mc="http://schemas.openxmlformats.org/markup-compatibility/2006" xmlns:o="urn:schemas-microsoft-com:office:office" xmlns:r="http://schemas.openxmlformats.org/officeDocument/2006/relationships" xmlns:m="http://schemas.openxmlformats.org/officeDocument/2006/math" xmlns:v="urn:schemas-microsoft-com:vml" xmlns:wp14="http://schemas.microsoft.com/office/word/2010/wordprocessingDrawing" xmlns:wp="http://schemas.openxmlformats.org/drawingml/2006/wordprocessingDrawing" xmlns:w10="urn:schemas-microsoft-com:office:word" xmlns:w="http://schemas.openxmlformats.org/wordprocessingml/2006/main" xmlns:w14="http://schemas.microsoft.com/office/word/2010/wordml" xmlns:w15="http://schemas.microsoft.com/office/word/2012/wordml" xmlns:w16se="http://schemas.microsoft.com/office/word/2015/wordml/symex" xmlns:wpg="http://schemas.microsoft.com/office/word/2010/wordprocessingGroup" xmlns:wpi="http://schemas.microsoft.com/office/word/2010/wordprocessingInk" xmlns:wne="http://schemas.microsoft.com/office/word/2006/wordml" xmlns:wps="http://schemas.microsoft.com/office/word/2010/wordprocessingShape" mc:Ignorable="w14 w15 w16se wp14">
   <w:endnote w:type="separator" w:id="-1">
     <w:p>
       <w:r>
@@ -2172,7 +2060,7 @@
 </file>
 
 <file path=word/footnotes.xml><?xml version="1.0" encoding="utf-8"?>
-<w:footnotes xmlns:wpc="http://schemas.microsoft.com/office/word/2010/wordprocessingCanvas" xmlns:cx="http://schemas.microsoft.com/office/drawing/2014/chartex" xmlns:cx1="http://schemas.microsoft.com/office/drawing/2015/9/8/chartex" xmlns:cx2="http://schemas.microsoft.com/office/drawing/2015/10/21/chartex" xmlns:cx3="http://schemas.microsoft.com/office/drawing/2016/5/9/chartex" xmlns:cx4="http://schemas.microsoft.com/office/drawing/2016/5/10/chartex" xmlns:cx5="http://schemas.microsoft.com/office/drawing/2016/5/11/chartex" xmlns:cx6="http://schemas.microsoft.com/office/drawing/2016/5/12/chartex" xmlns:cx7="http://schemas.microsoft.com/office/drawing/2016/5/13/chartex" xmlns:cx8="http://schemas.microsoft.com/office/drawing/2016/5/14/chartex" xmlns:mc="http://schemas.openxmlformats.org/markup-compatibility/2006" xmlns:aink="http://schemas.microsoft.com/office/drawing/2016/ink" xmlns:am3d="http://schemas.microsoft.com/office/drawing/2017/model3d" xmlns:o="urn:schemas-microsoft-com:office:office" xmlns:r="http://schemas.openxmlformats.org/officeDocument/2006/relationships" xmlns:m="http://schemas.openxmlformats.org/officeDocument/2006/math" xmlns:v="urn:schemas-microsoft-com:vml" xmlns:wp14="http://schemas.microsoft.com/office/word/2010/wordprocessingDrawing" xmlns:wp="http://schemas.openxmlformats.org/drawingml/2006/wordprocessingDrawing" xmlns:w10="urn:schemas-microsoft-com:office:word" xmlns:w="http://schemas.openxmlformats.org/wordprocessingml/2006/main" xmlns:w14="http://schemas.microsoft.com/office/word/2010/wordml" xmlns:w15="http://schemas.microsoft.com/office/word/2012/wordml" xmlns:w16cex="http://schemas.microsoft.com/office/word/2018/wordml/cex" xmlns:w16cid="http://schemas.microsoft.com/office/word/2016/wordml/cid" xmlns:w16="http://schemas.microsoft.com/office/word/2018/wordml" xmlns:w16se="http://schemas.microsoft.com/office/word/2015/wordml/symex" xmlns:wpg="http://schemas.microsoft.com/office/word/2010/wordprocessingGroup" xmlns:wpi="http://schemas.microsoft.com/office/word/2010/wordprocessingInk" xmlns:wne="http://schemas.microsoft.com/office/word/2006/wordml" xmlns:wps="http://schemas.microsoft.com/office/word/2010/wordprocessingShape" mc:Ignorable="w14 w15 w16se w16cid w16 w16cex wp14">
+<w:footnotes xmlns:wpc="http://schemas.microsoft.com/office/word/2010/wordprocessingCanvas" xmlns:cx="http://schemas.microsoft.com/office/drawing/2014/chartex" xmlns:mc="http://schemas.openxmlformats.org/markup-compatibility/2006" xmlns:o="urn:schemas-microsoft-com:office:office" xmlns:r="http://schemas.openxmlformats.org/officeDocument/2006/relationships" xmlns:m="http://schemas.openxmlformats.org/officeDocument/2006/math" xmlns:v="urn:schemas-microsoft-com:vml" xmlns:wp14="http://schemas.microsoft.com/office/word/2010/wordprocessingDrawing" xmlns:wp="http://schemas.openxmlformats.org/drawingml/2006/wordprocessingDrawing" xmlns:w10="urn:schemas-microsoft-com:office:word" xmlns:w="http://schemas.openxmlformats.org/wordprocessingml/2006/main" xmlns:w14="http://schemas.microsoft.com/office/word/2010/wordml" xmlns:w15="http://schemas.microsoft.com/office/word/2012/wordml" xmlns:w16se="http://schemas.microsoft.com/office/word/2015/wordml/symex" xmlns:wpg="http://schemas.microsoft.com/office/word/2010/wordprocessingGroup" xmlns:wpi="http://schemas.microsoft.com/office/word/2010/wordprocessingInk" xmlns:wne="http://schemas.microsoft.com/office/word/2006/wordml" xmlns:wps="http://schemas.microsoft.com/office/word/2010/wordprocessingShape" mc:Ignorable="w14 w15 w16se wp14">
   <w:footnote w:type="separator" w:id="-1">
     <w:p>
       <w:r>
@@ -2191,7 +2079,7 @@
 </file>
 
 <file path=word/header1.xml><?xml version="1.0" encoding="utf-8"?>
-<w:hdr xmlns:wpc="http://schemas.microsoft.com/office/word/2010/wordprocessingCanvas" xmlns:cx="http://schemas.microsoft.com/office/drawing/2014/chartex" xmlns:cx1="http://schemas.microsoft.com/office/drawing/2015/9/8/chartex" xmlns:cx2="http://schemas.microsoft.com/office/drawing/2015/10/21/chartex" xmlns:cx3="http://schemas.microsoft.com/office/drawing/2016/5/9/chartex" xmlns:cx4="http://schemas.microsoft.com/office/drawing/2016/5/10/chartex" xmlns:cx5="http://schemas.microsoft.com/office/drawing/2016/5/11/chartex" xmlns:cx6="http://schemas.microsoft.com/office/drawing/2016/5/12/chartex" xmlns:cx7="http://schemas.microsoft.com/office/drawing/2016/5/13/chartex" xmlns:cx8="http://schemas.microsoft.com/office/drawing/2016/5/14/chartex" xmlns:mc="http://schemas.openxmlformats.org/markup-compatibility/2006" xmlns:aink="http://schemas.microsoft.com/office/drawing/2016/ink" xmlns:am3d="http://schemas.microsoft.com/office/drawing/2017/model3d" xmlns:o="urn:schemas-microsoft-com:office:office" xmlns:r="http://schemas.openxmlformats.org/officeDocument/2006/relationships" xmlns:m="http://schemas.openxmlformats.org/officeDocument/2006/math" xmlns:v="urn:schemas-microsoft-com:vml" xmlns:wp14="http://schemas.microsoft.com/office/word/2010/wordprocessingDrawing" xmlns:wp="http://schemas.openxmlformats.org/drawingml/2006/wordprocessingDrawing" xmlns:w10="urn:schemas-microsoft-com:office:word" xmlns:w="http://schemas.openxmlformats.org/wordprocessingml/2006/main" xmlns:w14="http://schemas.microsoft.com/office/word/2010/wordml" xmlns:w15="http://schemas.microsoft.com/office/word/2012/wordml" xmlns:w16cex="http://schemas.microsoft.com/office/word/2018/wordml/cex" xmlns:w16cid="http://schemas.microsoft.com/office/word/2016/wordml/cid" xmlns:w16="http://schemas.microsoft.com/office/word/2018/wordml" xmlns:w16se="http://schemas.microsoft.com/office/word/2015/wordml/symex" xmlns:wpg="http://schemas.microsoft.com/office/word/2010/wordprocessingGroup" xmlns:wpi="http://schemas.microsoft.com/office/word/2010/wordprocessingInk" xmlns:wne="http://schemas.microsoft.com/office/word/2006/wordml" xmlns:wps="http://schemas.microsoft.com/office/word/2010/wordprocessingShape" mc:Ignorable="w14 w15 w16se w16cid w16 w16cex wp14">
+<w:hdr xmlns:wpc="http://schemas.microsoft.com/office/word/2010/wordprocessingCanvas" xmlns:cx="http://schemas.microsoft.com/office/drawing/2014/chartex" xmlns:mc="http://schemas.openxmlformats.org/markup-compatibility/2006" xmlns:o="urn:schemas-microsoft-com:office:office" xmlns:r="http://schemas.openxmlformats.org/officeDocument/2006/relationships" xmlns:m="http://schemas.openxmlformats.org/officeDocument/2006/math" xmlns:v="urn:schemas-microsoft-com:vml" xmlns:wp14="http://schemas.microsoft.com/office/word/2010/wordprocessingDrawing" xmlns:wp="http://schemas.openxmlformats.org/drawingml/2006/wordprocessingDrawing" xmlns:w10="urn:schemas-microsoft-com:office:word" xmlns:w="http://schemas.openxmlformats.org/wordprocessingml/2006/main" xmlns:w14="http://schemas.microsoft.com/office/word/2010/wordml" xmlns:w15="http://schemas.microsoft.com/office/word/2012/wordml" xmlns:w16se="http://schemas.microsoft.com/office/word/2015/wordml/symex" xmlns:wpg="http://schemas.microsoft.com/office/word/2010/wordprocessingGroup" xmlns:wpi="http://schemas.microsoft.com/office/word/2010/wordprocessingInk" xmlns:wne="http://schemas.microsoft.com/office/word/2006/wordml" xmlns:wps="http://schemas.microsoft.com/office/word/2010/wordprocessingShape" mc:Ignorable="w14 w15 w16se wp14">
   <w:p>
     <w:pPr>
       <w:pStyle w:val="Encabezado"/>
@@ -2201,7 +2089,7 @@
 </file>
 
 <file path=word/numbering.xml><?xml version="1.0" encoding="utf-8"?>
-<w:numbering xmlns:wpc="http://schemas.microsoft.com/office/word/2010/wordprocessingCanvas" xmlns:cx="http://schemas.microsoft.com/office/drawing/2014/chartex" xmlns:cx1="http://schemas.microsoft.com/office/drawing/2015/9/8/chartex" xmlns:cx2="http://schemas.microsoft.com/office/drawing/2015/10/21/chartex" xmlns:cx3="http://schemas.microsoft.com/office/drawing/2016/5/9/chartex" xmlns:cx4="http://schemas.microsoft.com/office/drawing/2016/5/10/chartex" xmlns:cx5="http://schemas.microsoft.com/office/drawing/2016/5/11/chartex" xmlns:cx6="http://schemas.microsoft.com/office/drawing/2016/5/12/chartex" xmlns:cx7="http://schemas.microsoft.com/office/drawing/2016/5/13/chartex" xmlns:cx8="http://schemas.microsoft.com/office/drawing/2016/5/14/chartex" xmlns:mc="http://schemas.openxmlformats.org/markup-compatibility/2006" xmlns:aink="http://schemas.microsoft.com/office/drawing/2016/ink" xmlns:am3d="http://schemas.microsoft.com/office/drawing/2017/model3d" xmlns:o="urn:schemas-microsoft-com:office:office" xmlns:r="http://schemas.openxmlformats.org/officeDocument/2006/relationships" xmlns:m="http://schemas.openxmlformats.org/officeDocument/2006/math" xmlns:v="urn:schemas-microsoft-com:vml" xmlns:wp14="http://schemas.microsoft.com/office/word/2010/wordprocessingDrawing" xmlns:wp="http://schemas.openxmlformats.org/drawingml/2006/wordprocessingDrawing" xmlns:w10="urn:schemas-microsoft-com:office:word" xmlns:w="http://schemas.openxmlformats.org/wordprocessingml/2006/main" xmlns:w14="http://schemas.microsoft.com/office/word/2010/wordml" xmlns:w15="http://schemas.microsoft.com/office/word/2012/wordml" xmlns:w16cex="http://schemas.microsoft.com/office/word/2018/wordml/cex" xmlns:w16cid="http://schemas.microsoft.com/office/word/2016/wordml/cid" xmlns:w16="http://schemas.microsoft.com/office/word/2018/wordml" xmlns:w16se="http://schemas.microsoft.com/office/word/2015/wordml/symex" xmlns:wpg="http://schemas.microsoft.com/office/word/2010/wordprocessingGroup" xmlns:wpi="http://schemas.microsoft.com/office/word/2010/wordprocessingInk" xmlns:wne="http://schemas.microsoft.com/office/word/2006/wordml" xmlns:wps="http://schemas.microsoft.com/office/word/2010/wordprocessingShape" mc:Ignorable="w14 w15 w16se w16cid w16 w16cex wp14">
+<w:numbering xmlns:wpc="http://schemas.microsoft.com/office/word/2010/wordprocessingCanvas" xmlns:cx="http://schemas.microsoft.com/office/drawing/2014/chartex" xmlns:mc="http://schemas.openxmlformats.org/markup-compatibility/2006" xmlns:o="urn:schemas-microsoft-com:office:office" xmlns:r="http://schemas.openxmlformats.org/officeDocument/2006/relationships" xmlns:m="http://schemas.openxmlformats.org/officeDocument/2006/math" xmlns:v="urn:schemas-microsoft-com:vml" xmlns:wp14="http://schemas.microsoft.com/office/word/2010/wordprocessingDrawing" xmlns:wp="http://schemas.openxmlformats.org/drawingml/2006/wordprocessingDrawing" xmlns:w10="urn:schemas-microsoft-com:office:word" xmlns:w="http://schemas.openxmlformats.org/wordprocessingml/2006/main" xmlns:w14="http://schemas.microsoft.com/office/word/2010/wordml" xmlns:w15="http://schemas.microsoft.com/office/word/2012/wordml" xmlns:w16se="http://schemas.microsoft.com/office/word/2015/wordml/symex" xmlns:wpg="http://schemas.microsoft.com/office/word/2010/wordprocessingGroup" xmlns:wpi="http://schemas.microsoft.com/office/word/2010/wordprocessingInk" xmlns:wne="http://schemas.microsoft.com/office/word/2006/wordml" xmlns:wps="http://schemas.microsoft.com/office/word/2010/wordprocessingShape" mc:Ignorable="w14 w15 w16se wp14">
   <w:abstractNum w:abstractNumId="0" w15:restartNumberingAfterBreak="0">
     <w:nsid w:val="08D57CD6"/>
     <w:multiLevelType w:val="hybridMultilevel"/>
@@ -2558,7 +2446,7 @@
 </file>
 
 <file path=word/styles.xml><?xml version="1.0" encoding="utf-8"?>
-<w:styles xmlns:mc="http://schemas.openxmlformats.org/markup-compatibility/2006" xmlns:r="http://schemas.openxmlformats.org/officeDocument/2006/relationships" xmlns:w="http://schemas.openxmlformats.org/wordprocessingml/2006/main" xmlns:w14="http://schemas.microsoft.com/office/word/2010/wordml" xmlns:w15="http://schemas.microsoft.com/office/word/2012/wordml" xmlns:w16cex="http://schemas.microsoft.com/office/word/2018/wordml/cex" xmlns:w16cid="http://schemas.microsoft.com/office/word/2016/wordml/cid" xmlns:w16="http://schemas.microsoft.com/office/word/2018/wordml" xmlns:w16se="http://schemas.microsoft.com/office/word/2015/wordml/symex" mc:Ignorable="w14 w15 w16se w16cid w16 w16cex">
+<w:styles xmlns:mc="http://schemas.openxmlformats.org/markup-compatibility/2006" xmlns:r="http://schemas.openxmlformats.org/officeDocument/2006/relationships" xmlns:w="http://schemas.openxmlformats.org/wordprocessingml/2006/main" xmlns:w14="http://schemas.microsoft.com/office/word/2010/wordml" xmlns:w15="http://schemas.microsoft.com/office/word/2012/wordml" xmlns:w16se="http://schemas.microsoft.com/office/word/2015/wordml/symex" mc:Ignorable="w14 w15 w16se">
   <w:docDefaults>
     <w:rPrDefault>
       <w:rPr>
@@ -2574,7 +2462,7 @@
       </w:pPr>
     </w:pPrDefault>
   </w:docDefaults>
-  <w:latentStyles w:defLockedState="0" w:defUIPriority="99" w:defSemiHidden="0" w:defUnhideWhenUsed="0" w:defQFormat="0" w:count="376">
+  <w:latentStyles w:defLockedState="0" w:defUIPriority="99" w:defSemiHidden="0" w:defUnhideWhenUsed="0" w:defQFormat="0" w:count="371">
     <w:lsdException w:name="Normal" w:uiPriority="0" w:qFormat="1"/>
     <w:lsdException w:name="heading 1" w:uiPriority="0" w:qFormat="1"/>
     <w:lsdException w:name="heading 2" w:semiHidden="1" w:uiPriority="0" w:unhideWhenUsed="1" w:qFormat="1"/>
@@ -2680,6 +2568,7 @@
     <w:lsdException w:name="HTML Sample" w:semiHidden="1" w:unhideWhenUsed="1"/>
     <w:lsdException w:name="HTML Typewriter" w:semiHidden="1" w:unhideWhenUsed="1"/>
     <w:lsdException w:name="HTML Variable" w:semiHidden="1" w:unhideWhenUsed="1"/>
+    <w:lsdException w:name="Normal Table" w:semiHidden="1" w:unhideWhenUsed="1"/>
     <w:lsdException w:name="annotation subject" w:semiHidden="1" w:unhideWhenUsed="1"/>
     <w:lsdException w:name="No List" w:semiHidden="1" w:unhideWhenUsed="1"/>
     <w:lsdException w:name="Outline List 1" w:semiHidden="1" w:unhideWhenUsed="1"/>
@@ -2722,8 +2611,11 @@
     <w:lsdException w:name="Table Contemporary" w:semiHidden="1" w:unhideWhenUsed="1"/>
     <w:lsdException w:name="Table Elegant" w:semiHidden="1" w:unhideWhenUsed="1"/>
     <w:lsdException w:name="Table Professional" w:semiHidden="1" w:unhideWhenUsed="1"/>
+    <w:lsdException w:name="Table Subtle 1" w:semiHidden="1" w:unhideWhenUsed="1"/>
     <w:lsdException w:name="Table Subtle 2" w:semiHidden="1" w:unhideWhenUsed="1"/>
     <w:lsdException w:name="Table Web 1" w:semiHidden="1" w:unhideWhenUsed="1"/>
+    <w:lsdException w:name="Table Web 2" w:semiHidden="1" w:unhideWhenUsed="1"/>
+    <w:lsdException w:name="Table Web 3" w:semiHidden="1" w:unhideWhenUsed="1"/>
     <w:lsdException w:name="Balloon Text" w:semiHidden="1" w:unhideWhenUsed="1"/>
     <w:lsdException w:name="Table Grid" w:uiPriority="59"/>
     <w:lsdException w:name="Table Theme" w:semiHidden="1" w:unhideWhenUsed="1"/>
@@ -2942,11 +2834,6 @@
     <w:lsdException w:name="List Table 5 Dark Accent 6" w:uiPriority="50"/>
     <w:lsdException w:name="List Table 6 Colorful Accent 6" w:uiPriority="51"/>
     <w:lsdException w:name="List Table 7 Colorful Accent 6" w:uiPriority="52"/>
-    <w:lsdException w:name="Mention" w:semiHidden="1" w:unhideWhenUsed="1"/>
-    <w:lsdException w:name="Smart Hyperlink" w:semiHidden="1" w:unhideWhenUsed="1"/>
-    <w:lsdException w:name="Hashtag" w:semiHidden="1" w:unhideWhenUsed="1"/>
-    <w:lsdException w:name="Unresolved Mention" w:semiHidden="1" w:unhideWhenUsed="1"/>
-    <w:lsdException w:name="Smart Link" w:semiHidden="1" w:unhideWhenUsed="1"/>
   </w:latentStyles>
   <w:style w:type="paragraph" w:default="1" w:styleId="Normal">
     <w:name w:val="Normal"/>

</xml_diff>

<commit_message>
Actualizando documento sobre objetivos generales y especificos
</commit_message>
<xml_diff>
--- a/Documentos/Trabajo 2.docx
+++ b/Documentos/Trabajo 2.docx
@@ -230,9 +230,8 @@
           <w:szCs w:val="20"/>
           <w:lang w:val="es-ES_tradnl"/>
         </w:rPr>
-        <w:t xml:space="preserve">Profundizar sobre los conceptos, beneficios y funcionalidades de distintas tecnologías como lo son </w:t>
-      </w:r>
-      <w:proofErr w:type="spellStart"/>
+        <w:t xml:space="preserve">Profundizar sobre </w:t>
+      </w:r>
       <w:r>
         <w:rPr>
           <w:rStyle w:val="hps"/>
@@ -241,62 +240,7 @@
           <w:szCs w:val="20"/>
           <w:lang w:val="es-ES_tradnl"/>
         </w:rPr>
-        <w:t>Gradle</w:t>
-      </w:r>
-      <w:proofErr w:type="spellEnd"/>
-      <w:r>
-        <w:rPr>
-          <w:rStyle w:val="hps"/>
-          <w:rFonts w:ascii="Times" w:eastAsia="Times New Roman" w:hAnsi="Times" w:cs="Times New Roman"/>
-          <w:sz w:val="24"/>
-          <w:szCs w:val="20"/>
-          <w:lang w:val="es-ES_tradnl"/>
-        </w:rPr>
-        <w:t xml:space="preserve">, </w:t>
-      </w:r>
-      <w:proofErr w:type="spellStart"/>
-      <w:r>
-        <w:rPr>
-          <w:rStyle w:val="hps"/>
-          <w:rFonts w:ascii="Times" w:eastAsia="Times New Roman" w:hAnsi="Times" w:cs="Times New Roman"/>
-          <w:sz w:val="24"/>
-          <w:szCs w:val="20"/>
-          <w:lang w:val="es-ES_tradnl"/>
-        </w:rPr>
-        <w:t>Maven</w:t>
-      </w:r>
-      <w:proofErr w:type="spellEnd"/>
-      <w:r>
-        <w:rPr>
-          <w:rStyle w:val="hps"/>
-          <w:rFonts w:ascii="Times" w:eastAsia="Times New Roman" w:hAnsi="Times" w:cs="Times New Roman"/>
-          <w:sz w:val="24"/>
-          <w:szCs w:val="20"/>
-          <w:lang w:val="es-ES_tradnl"/>
-        </w:rPr>
-        <w:t xml:space="preserve"> y </w:t>
-      </w:r>
-      <w:proofErr w:type="spellStart"/>
-      <w:r>
-        <w:rPr>
-          <w:rStyle w:val="hps"/>
-          <w:rFonts w:ascii="Times" w:eastAsia="Times New Roman" w:hAnsi="Times" w:cs="Times New Roman"/>
-          <w:sz w:val="24"/>
-          <w:szCs w:val="20"/>
-          <w:lang w:val="es-ES_tradnl"/>
-        </w:rPr>
-        <w:t>Github</w:t>
-      </w:r>
-      <w:proofErr w:type="spellEnd"/>
-      <w:r>
-        <w:rPr>
-          <w:rStyle w:val="hps"/>
-          <w:rFonts w:ascii="Times" w:eastAsia="Times New Roman" w:hAnsi="Times" w:cs="Times New Roman"/>
-          <w:sz w:val="24"/>
-          <w:szCs w:val="20"/>
-          <w:lang w:val="es-ES_tradnl"/>
-        </w:rPr>
-        <w:t>.</w:t>
+        <w:t>los diferentes tipos de RNF que podemos utilizar a la hora de desarrollar software</w:t>
       </w:r>
     </w:p>
     <w:p>
@@ -324,7 +268,7 @@
           <w:szCs w:val="20"/>
           <w:lang w:val="es-ES_tradnl"/>
         </w:rPr>
-        <w:t>Fomentar el aprendizaje mediante la indagación de tecnologías aplicables a la vida cotidiana del programador.</w:t>
+        <w:t>Investigar los distintos tipos de arquitecturas de software que podemos utilizar en los proyectos donde implementamos RNF</w:t>
       </w:r>
     </w:p>
     <w:p>
@@ -352,7 +296,27 @@
           <w:szCs w:val="20"/>
           <w:lang w:val="es-ES_tradnl"/>
         </w:rPr>
-        <w:t>Analizar la importancia de cada una de estas tecnologías para el desarrollo de software.</w:t>
+        <w:t xml:space="preserve">Analizar la importancia de cada una de estas </w:t>
+      </w:r>
+      <w:r>
+        <w:rPr>
+          <w:rStyle w:val="hps"/>
+          <w:rFonts w:ascii="Times" w:eastAsia="Times New Roman" w:hAnsi="Times" w:cs="Times New Roman"/>
+          <w:sz w:val="24"/>
+          <w:szCs w:val="20"/>
+          <w:lang w:val="es-ES_tradnl"/>
+        </w:rPr>
+        <w:t>arquitecturas</w:t>
+      </w:r>
+      <w:r>
+        <w:rPr>
+          <w:rStyle w:val="hps"/>
+          <w:rFonts w:ascii="Times" w:eastAsia="Times New Roman" w:hAnsi="Times" w:cs="Times New Roman"/>
+          <w:sz w:val="24"/>
+          <w:szCs w:val="20"/>
+          <w:lang w:val="es-ES_tradnl"/>
+        </w:rPr>
+        <w:t xml:space="preserve"> para el desarrollo de software.</w:t>
       </w:r>
     </w:p>
     <w:p>
@@ -380,40 +344,7 @@
           <w:szCs w:val="20"/>
           <w:lang w:val="es-ES_tradnl"/>
         </w:rPr>
-        <w:t>Aprender de qué manera se pueden utilizar o aplicar estas tecnologías a los entornos del desarrollo de software.</w:t>
-      </w:r>
-    </w:p>
-    <w:p>
-      <w:pPr>
-        <w:pStyle w:val="Textoindependiente"/>
-        <w:ind w:firstLine="0"/>
-        <w:rPr>
-          <w:rStyle w:val="hps"/>
-          <w:rFonts w:ascii="Times" w:hAnsi="Times" w:cs="Times"/>
-          <w:lang w:val="es-CO"/>
-        </w:rPr>
-      </w:pPr>
-    </w:p>
-    <w:p>
-      <w:pPr>
-        <w:pStyle w:val="Textoindependiente"/>
-        <w:ind w:firstLine="0"/>
-        <w:jc w:val="center"/>
-        <w:rPr>
-          <w:b/>
-          <w:bCs/>
-          <w:sz w:val="28"/>
-          <w:szCs w:val="28"/>
-        </w:rPr>
-      </w:pPr>
-      <w:r>
-        <w:rPr>
-          <w:b/>
-          <w:bCs/>
-          <w:sz w:val="28"/>
-          <w:szCs w:val="28"/>
-        </w:rPr>
-        <w:t>Objetivos específico</w:t>
+        <w:t>Ahondar en la práctica de la implementación de las arquitecturas de software</w:t>
       </w:r>
     </w:p>
     <w:p>
@@ -424,6 +355,7 @@
           <w:numId w:val="2"/>
         </w:numPr>
         <w:spacing w:line="480" w:lineRule="auto"/>
+        <w:ind w:left="714" w:hanging="357"/>
         <w:rPr>
           <w:rStyle w:val="hps"/>
           <w:rFonts w:ascii="Times" w:eastAsia="Times New Roman" w:hAnsi="Times" w:cs="Times New Roman"/>
@@ -440,7 +372,7 @@
           <w:szCs w:val="20"/>
           <w:lang w:val="es-ES_tradnl"/>
         </w:rPr>
-        <w:t>Poder implementar la herramienta GitHub para el desarrollo de aplicaciones.</w:t>
+        <w:t>Trazar diferencias entre los RNF y los RF</w:t>
       </w:r>
     </w:p>
     <w:p>
@@ -451,6 +383,7 @@
           <w:numId w:val="2"/>
         </w:numPr>
         <w:spacing w:line="480" w:lineRule="auto"/>
+        <w:ind w:left="714" w:hanging="357"/>
         <w:rPr>
           <w:rStyle w:val="hps"/>
           <w:rFonts w:ascii="Times" w:eastAsia="Times New Roman" w:hAnsi="Times" w:cs="Times New Roman"/>
@@ -467,29 +400,40 @@
           <w:szCs w:val="20"/>
           <w:lang w:val="es-ES_tradnl"/>
         </w:rPr>
-        <w:t xml:space="preserve">Ahondar en la investigación de los pros y contras de </w:t>
-      </w:r>
-      <w:proofErr w:type="spellStart"/>
-      <w:r>
-        <w:rPr>
-          <w:rStyle w:val="hps"/>
-          <w:rFonts w:ascii="Times" w:eastAsia="Times New Roman" w:hAnsi="Times" w:cs="Times New Roman"/>
-          <w:sz w:val="24"/>
-          <w:szCs w:val="20"/>
-          <w:lang w:val="es-ES_tradnl"/>
-        </w:rPr>
-        <w:t>Gradle</w:t>
-      </w:r>
-      <w:proofErr w:type="spellEnd"/>
-      <w:r>
-        <w:rPr>
-          <w:rStyle w:val="hps"/>
-          <w:rFonts w:ascii="Times" w:eastAsia="Times New Roman" w:hAnsi="Times" w:cs="Times New Roman"/>
-          <w:sz w:val="24"/>
-          <w:szCs w:val="20"/>
-          <w:lang w:val="es-ES_tradnl"/>
-        </w:rPr>
-        <w:t>.</w:t>
+        <w:t>Profundizar sobre cuando son aplicables los patrones de diseño a un requisito no funcional y cuando no</w:t>
+      </w:r>
+    </w:p>
+    <w:p>
+      <w:pPr>
+        <w:pStyle w:val="Textoindependiente"/>
+        <w:ind w:firstLine="0"/>
+        <w:rPr>
+          <w:rStyle w:val="hps"/>
+          <w:rFonts w:ascii="Times" w:hAnsi="Times" w:cs="Times"/>
+          <w:lang w:val="es-CO"/>
+        </w:rPr>
+      </w:pPr>
+    </w:p>
+    <w:p>
+      <w:pPr>
+        <w:pStyle w:val="Textoindependiente"/>
+        <w:ind w:firstLine="0"/>
+        <w:jc w:val="center"/>
+        <w:rPr>
+          <w:b/>
+          <w:bCs/>
+          <w:sz w:val="28"/>
+          <w:szCs w:val="28"/>
+        </w:rPr>
+      </w:pPr>
+      <w:r>
+        <w:rPr>
+          <w:b/>
+          <w:bCs/>
+          <w:sz w:val="28"/>
+          <w:szCs w:val="28"/>
+        </w:rPr>
+        <w:t>Objetivos específico</w:t>
       </w:r>
     </w:p>
     <w:p>
@@ -516,51 +460,7 @@
           <w:szCs w:val="20"/>
           <w:lang w:val="es-ES_tradnl"/>
         </w:rPr>
-        <w:t xml:space="preserve">Investigar sobre las herramientas o </w:t>
-      </w:r>
-      <w:proofErr w:type="spellStart"/>
-      <w:r>
-        <w:rPr>
-          <w:rStyle w:val="hps"/>
-          <w:rFonts w:ascii="Times" w:eastAsia="Times New Roman" w:hAnsi="Times" w:cs="Times New Roman"/>
-          <w:sz w:val="24"/>
-          <w:szCs w:val="20"/>
-          <w:lang w:val="es-ES_tradnl"/>
-        </w:rPr>
-        <w:t>lugins</w:t>
-      </w:r>
-      <w:proofErr w:type="spellEnd"/>
-      <w:r>
-        <w:rPr>
-          <w:rStyle w:val="hps"/>
-          <w:rFonts w:ascii="Times" w:eastAsia="Times New Roman" w:hAnsi="Times" w:cs="Times New Roman"/>
-          <w:sz w:val="24"/>
-          <w:szCs w:val="20"/>
-          <w:lang w:val="es-ES_tradnl"/>
-        </w:rPr>
-        <w:t xml:space="preserve"> que se pueden utilizar mediante </w:t>
-      </w:r>
-      <w:proofErr w:type="spellStart"/>
-      <w:r>
-        <w:rPr>
-          <w:rStyle w:val="hps"/>
-          <w:rFonts w:ascii="Times" w:eastAsia="Times New Roman" w:hAnsi="Times" w:cs="Times New Roman"/>
-          <w:sz w:val="24"/>
-          <w:szCs w:val="20"/>
-          <w:lang w:val="es-ES_tradnl"/>
-        </w:rPr>
-        <w:t>Gradle</w:t>
-      </w:r>
-      <w:proofErr w:type="spellEnd"/>
-      <w:r>
-        <w:rPr>
-          <w:rStyle w:val="hps"/>
-          <w:rFonts w:ascii="Times" w:eastAsia="Times New Roman" w:hAnsi="Times" w:cs="Times New Roman"/>
-          <w:sz w:val="24"/>
-          <w:szCs w:val="20"/>
-          <w:lang w:val="es-ES_tradnl"/>
-        </w:rPr>
-        <w:t>.</w:t>
+        <w:t>Profundizar sobre las ventajas y desventajas de utilizar el patrón de diseño MVC</w:t>
       </w:r>
     </w:p>
     <w:p>
@@ -587,73 +487,7 @@
           <w:szCs w:val="20"/>
           <w:lang w:val="es-ES_tradnl"/>
         </w:rPr>
-        <w:t xml:space="preserve">Indagar sobre las diferencias existentes entre los precursores de </w:t>
-      </w:r>
-      <w:proofErr w:type="spellStart"/>
-      <w:r>
-        <w:rPr>
-          <w:rStyle w:val="hps"/>
-          <w:rFonts w:ascii="Times" w:eastAsia="Times New Roman" w:hAnsi="Times" w:cs="Times New Roman"/>
-          <w:sz w:val="24"/>
-          <w:szCs w:val="20"/>
-          <w:lang w:val="es-ES_tradnl"/>
-        </w:rPr>
-        <w:t>Gradle</w:t>
-      </w:r>
-      <w:proofErr w:type="spellEnd"/>
-      <w:r>
-        <w:rPr>
-          <w:rStyle w:val="hps"/>
-          <w:rFonts w:ascii="Times" w:eastAsia="Times New Roman" w:hAnsi="Times" w:cs="Times New Roman"/>
-          <w:sz w:val="24"/>
-          <w:szCs w:val="20"/>
-          <w:lang w:val="es-ES_tradnl"/>
-        </w:rPr>
-        <w:t xml:space="preserve">, que son </w:t>
-      </w:r>
-      <w:proofErr w:type="spellStart"/>
-      <w:r>
-        <w:rPr>
-          <w:rStyle w:val="hps"/>
-          <w:rFonts w:ascii="Times" w:eastAsia="Times New Roman" w:hAnsi="Times" w:cs="Times New Roman"/>
-          <w:sz w:val="24"/>
-          <w:szCs w:val="20"/>
-          <w:lang w:val="es-ES_tradnl"/>
-        </w:rPr>
-        <w:t>Maven</w:t>
-      </w:r>
-      <w:proofErr w:type="spellEnd"/>
-      <w:r>
-        <w:rPr>
-          <w:rStyle w:val="hps"/>
-          <w:rFonts w:ascii="Times" w:eastAsia="Times New Roman" w:hAnsi="Times" w:cs="Times New Roman"/>
-          <w:sz w:val="24"/>
-          <w:szCs w:val="20"/>
-          <w:lang w:val="es-ES_tradnl"/>
-        </w:rPr>
-        <w:t xml:space="preserve"> y </w:t>
-      </w:r>
-      <w:proofErr w:type="spellStart"/>
-      <w:r>
-        <w:rPr>
-          <w:rStyle w:val="hps"/>
-          <w:rFonts w:ascii="Times" w:eastAsia="Times New Roman" w:hAnsi="Times" w:cs="Times New Roman"/>
-          <w:sz w:val="24"/>
-          <w:szCs w:val="20"/>
-          <w:lang w:val="es-ES_tradnl"/>
-        </w:rPr>
-        <w:t>Ant</w:t>
-      </w:r>
-      <w:proofErr w:type="spellEnd"/>
-      <w:r>
-        <w:rPr>
-          <w:rStyle w:val="hps"/>
-          <w:rFonts w:ascii="Times" w:eastAsia="Times New Roman" w:hAnsi="Times" w:cs="Times New Roman"/>
-          <w:sz w:val="24"/>
-          <w:szCs w:val="20"/>
-          <w:lang w:val="es-ES_tradnl"/>
-        </w:rPr>
-        <w:t>.</w:t>
+        <w:t>Encontrar la similitud entre el patrón MVC Y el patrón de diseño por capas</w:t>
       </w:r>
     </w:p>
     <w:p>
@@ -666,6 +500,29 @@
         <w:spacing w:line="480" w:lineRule="auto"/>
         <w:rPr>
           <w:rStyle w:val="hps"/>
+          <w:rFonts w:ascii="Times" w:hAnsi="Times"/>
+          <w:lang w:val="es-ES"/>
+        </w:rPr>
+      </w:pPr>
+      <w:r>
+        <w:rPr>
+          <w:rStyle w:val="hps"/>
+          <w:rFonts w:ascii="Times" w:hAnsi="Times"/>
+          <w:lang w:val="es-ES"/>
+        </w:rPr>
+        <w:t>Ahondar sobre la investigación del patrón maestro-esclavo</w:t>
+      </w:r>
+    </w:p>
+    <w:p>
+      <w:pPr>
+        <w:pStyle w:val="Prrafodelista"/>
+        <w:numPr>
+          <w:ilvl w:val="0"/>
+          <w:numId w:val="2"/>
+        </w:numPr>
+        <w:spacing w:line="480" w:lineRule="auto"/>
+        <w:rPr>
+          <w:rStyle w:val="hps"/>
           <w:rFonts w:ascii="Times" w:eastAsia="Times New Roman" w:hAnsi="Times" w:cs="Times New Roman"/>
           <w:sz w:val="24"/>
           <w:szCs w:val="20"/>
@@ -675,56 +532,10 @@
       <w:r>
         <w:rPr>
           <w:rStyle w:val="hps"/>
-          <w:rFonts w:ascii="Times" w:eastAsia="Times New Roman" w:hAnsi="Times" w:cs="Times New Roman"/>
-          <w:sz w:val="24"/>
-          <w:szCs w:val="20"/>
-          <w:lang w:val="es-ES_tradnl"/>
-        </w:rPr>
-        <w:t xml:space="preserve">Confirmar si herramientas como </w:t>
-      </w:r>
-      <w:proofErr w:type="spellStart"/>
-      <w:r>
-        <w:rPr>
-          <w:rStyle w:val="hps"/>
-          <w:rFonts w:ascii="Times" w:eastAsia="Times New Roman" w:hAnsi="Times" w:cs="Times New Roman"/>
-          <w:sz w:val="24"/>
-          <w:szCs w:val="20"/>
-          <w:lang w:val="es-ES_tradnl"/>
-        </w:rPr>
-        <w:t>Maven</w:t>
-      </w:r>
-      <w:proofErr w:type="spellEnd"/>
-      <w:r>
-        <w:rPr>
-          <w:rStyle w:val="hps"/>
-          <w:rFonts w:ascii="Times" w:eastAsia="Times New Roman" w:hAnsi="Times" w:cs="Times New Roman"/>
-          <w:sz w:val="24"/>
-          <w:szCs w:val="20"/>
-          <w:lang w:val="es-ES_tradnl"/>
-        </w:rPr>
-        <w:t xml:space="preserve"> son </w:t>
-      </w:r>
-      <w:proofErr w:type="spellStart"/>
-      <w:r>
-        <w:rPr>
-          <w:rStyle w:val="hps"/>
-          <w:rFonts w:ascii="Times" w:eastAsia="Times New Roman" w:hAnsi="Times" w:cs="Times New Roman"/>
-          <w:sz w:val="24"/>
-          <w:szCs w:val="20"/>
-          <w:lang w:val="es-ES_tradnl"/>
-        </w:rPr>
-        <w:t>multi</w:t>
-      </w:r>
-      <w:proofErr w:type="spellEnd"/>
-      <w:r>
-        <w:rPr>
-          <w:rStyle w:val="hps"/>
-          <w:rFonts w:ascii="Times" w:eastAsia="Times New Roman" w:hAnsi="Times" w:cs="Times New Roman"/>
-          <w:sz w:val="24"/>
-          <w:szCs w:val="20"/>
-          <w:lang w:val="es-ES_tradnl"/>
-        </w:rPr>
-        <w:t>-plataforma.</w:t>
+          <w:rFonts w:ascii="Times" w:hAnsi="Times"/>
+          <w:lang w:val="es-ES"/>
+        </w:rPr>
+        <w:t>Investigar sobre cuando es mejor utilizar el patrón de diseño por capas</w:t>
       </w:r>
     </w:p>
     <w:p>
@@ -733,9 +544,10 @@
         <w:ind w:firstLine="0"/>
         <w:rPr>
           <w:rStyle w:val="hps"/>
-          <w:lang w:val="es-CO"/>
-        </w:rPr>
-      </w:pPr>
+        </w:rPr>
+      </w:pPr>
+      <w:bookmarkStart w:id="4" w:name="_GoBack"/>
+      <w:bookmarkEnd w:id="4"/>
     </w:p>
     <w:p>
       <w:pPr>
@@ -1107,8 +919,6 @@
       <w:pPr>
         <w:pStyle w:val="Ttulo1"/>
       </w:pPr>
-      <w:bookmarkStart w:id="4" w:name="_GoBack"/>
-      <w:bookmarkEnd w:id="4"/>
       <w:r>
         <w:rPr>
           <w:b/>

</xml_diff>

<commit_message>
Se agrega la introducción
</commit_message>
<xml_diff>
--- a/Documentos/Trabajo 2.docx
+++ b/Documentos/Trabajo 2.docx
@@ -145,6 +145,7 @@
       <w:r>
         <w:rPr>
           <w:b/>
+          <w:sz w:val="28"/>
         </w:rPr>
         <w:lastRenderedPageBreak/>
         <w:t>Introducción</w:t>
@@ -155,32 +156,28 @@
         <w:pStyle w:val="Textoindependiente"/>
       </w:pPr>
       <w:r>
-        <w:t xml:space="preserve">Mediante el siguiente trabajo, vamos a conocer acerca de GitHub, </w:t>
-      </w:r>
-      <w:proofErr w:type="spellStart"/>
-      <w:r>
-        <w:t>Maven</w:t>
-      </w:r>
-      <w:proofErr w:type="spellEnd"/>
-      <w:r>
-        <w:t xml:space="preserve"> y </w:t>
-      </w:r>
-      <w:proofErr w:type="spellStart"/>
-      <w:r>
-        <w:t>Gradle</w:t>
-      </w:r>
-      <w:proofErr w:type="spellEnd"/>
-      <w:r>
-        <w:t xml:space="preserve">, conoceremos como están compuestos cada uno y cuáles son sus principales funciones y usos que día a día utilizan los desarrolladores para llevar a cabo una buena creación de software. Hablaremos de las herramientas que se utilizan para estos 3 componentes y el uso </w:t>
-      </w:r>
-      <w:proofErr w:type="spellStart"/>
-      <w:r>
-        <w:t>adeacuado</w:t>
-      </w:r>
-      <w:proofErr w:type="spellEnd"/>
-      <w:r>
-        <w:t xml:space="preserve"> de estas, generando así una información en especie de guía para profundizar y afianzar los conocimientos previos. </w:t>
-      </w:r>
+        <w:t xml:space="preserve">Mediante el siguiente trabajo, vamos a conocer </w:t>
+      </w:r>
+      <w:r>
+        <w:t>acerca de los requisitos no funcionales aplicados a patrones arquitectónicos,</w:t>
+      </w:r>
+      <w:r>
+        <w:t xml:space="preserve"> conoceremos como est</w:t>
+      </w:r>
+      <w:r>
+        <w:t xml:space="preserve">án compuestos cada uno y cuál es el patrón arquitectónico indicado para estos RNF que </w:t>
+      </w:r>
+      <w:r>
+        <w:t>día a día utilizan los desarrolladores para llevar a cabo una buena creación de software.</w:t>
+      </w:r>
+      <w:r>
+        <w:t xml:space="preserve"> Hablaremos de las características principales de estos RNF y su vinculación con los patrones arquitectónicos más utilizados. Brindando así una</w:t>
+      </w:r>
+      <w:r>
+        <w:t xml:space="preserve"> información en especie de guía para profundizar y afianzar los conocimientos previos. </w:t>
+      </w:r>
+      <w:bookmarkStart w:id="3" w:name="_GoBack"/>
+      <w:bookmarkEnd w:id="3"/>
     </w:p>
     <w:p>
       <w:pPr>
@@ -189,8 +186,8 @@
           <w:rStyle w:val="hps"/>
         </w:rPr>
       </w:pPr>
-      <w:bookmarkStart w:id="3" w:name="bkAbstract"/>
-      <w:bookmarkEnd w:id="3"/>
+      <w:bookmarkStart w:id="4" w:name="bkAbstract"/>
+      <w:bookmarkEnd w:id="4"/>
       <w:r>
         <w:br w:type="page"/>
       </w:r>
@@ -546,8 +543,6 @@
           <w:rStyle w:val="hps"/>
         </w:rPr>
       </w:pPr>
-      <w:bookmarkStart w:id="4" w:name="_GoBack"/>
-      <w:bookmarkEnd w:id="4"/>
     </w:p>
     <w:p>
       <w:pPr>

</xml_diff>